<commit_message>
Αλλαγές σε sequence robustness και τ.κ. use cases
Co-Authored-By: Paul Peskelidis <120327075+MisterNegat1ve@users.noreply.github.com>
</commit_message>
<xml_diff>
--- a/ΤΕΛΙΚΟ ΠΑΡΑΔΟΤΕΟ/Use-cases-v1.0.docx
+++ b/ΤΕΛΙΚΟ ΠΑΡΑΔΟΤΕΟ/Use-cases-v1.0.docx
@@ -1,6 +1,6 @@
 
 <file path=word/document.xml><?xml version="1.0" encoding="utf-8"?>
-<w:document xmlns:wpc="http://schemas.microsoft.com/office/word/2010/wordprocessingCanvas" xmlns:cx="http://schemas.microsoft.com/office/drawing/2014/chartex" xmlns:cx1="http://schemas.microsoft.com/office/drawing/2015/9/8/chartex" xmlns:cx2="http://schemas.microsoft.com/office/drawing/2015/10/21/chartex" xmlns:cx3="http://schemas.microsoft.com/office/drawing/2016/5/9/chartex" xmlns:cx4="http://schemas.microsoft.com/office/drawing/2016/5/10/chartex" xmlns:cx5="http://schemas.microsoft.com/office/drawing/2016/5/11/chartex" xmlns:cx6="http://schemas.microsoft.com/office/drawing/2016/5/12/chartex" xmlns:cx7="http://schemas.microsoft.com/office/drawing/2016/5/13/chartex" xmlns:cx8="http://schemas.microsoft.com/office/drawing/2016/5/14/chartex" xmlns:mc="http://schemas.openxmlformats.org/markup-compatibility/2006" xmlns:aink="http://schemas.microsoft.com/office/drawing/2016/ink" xmlns:am3d="http://schemas.microsoft.com/office/drawing/2017/model3d" xmlns:o="urn:schemas-microsoft-com:office:office" xmlns:oel="http://schemas.microsoft.com/office/2019/extlst" xmlns:r="http://schemas.openxmlformats.org/officeDocument/2006/relationships" xmlns:m="http://schemas.openxmlformats.org/officeDocument/2006/math" xmlns:v="urn:schemas-microsoft-com:vml" xmlns:wp14="http://schemas.microsoft.com/office/word/2010/wordprocessingDrawing" xmlns:wp="http://schemas.openxmlformats.org/drawingml/2006/wordprocessingDrawing" xmlns:w10="urn:schemas-microsoft-com:office:word" xmlns:w="http://schemas.openxmlformats.org/wordprocessingml/2006/main" xmlns:w14="http://schemas.microsoft.com/office/word/2010/wordml" xmlns:w15="http://schemas.microsoft.com/office/word/2012/wordml" xmlns:w16cex="http://schemas.microsoft.com/office/word/2018/wordml/cex" xmlns:w16cid="http://schemas.microsoft.com/office/word/2016/wordml/cid" xmlns:w16="http://schemas.microsoft.com/office/word/2018/wordml" xmlns:w16sdtdh="http://schemas.microsoft.com/office/word/2020/wordml/sdtdatahash" xmlns:w16se="http://schemas.microsoft.com/office/word/2015/wordml/symex" xmlns:wpg="http://schemas.microsoft.com/office/word/2010/wordprocessingGroup" xmlns:wpi="http://schemas.microsoft.com/office/word/2010/wordprocessingInk" xmlns:wne="http://schemas.microsoft.com/office/word/2006/wordml" xmlns:wps="http://schemas.microsoft.com/office/word/2010/wordprocessingShape" mc:Ignorable="w14 w15 w16se w16cid w16 w16cex w16sdtdh wp14">
+<w:document xmlns:wpc="http://schemas.microsoft.com/office/word/2010/wordprocessingCanvas" xmlns:cx="http://schemas.microsoft.com/office/drawing/2014/chartex" xmlns:cx1="http://schemas.microsoft.com/office/drawing/2015/9/8/chartex" xmlns:cx2="http://schemas.microsoft.com/office/drawing/2015/10/21/chartex" xmlns:cx3="http://schemas.microsoft.com/office/drawing/2016/5/9/chartex" xmlns:cx4="http://schemas.microsoft.com/office/drawing/2016/5/10/chartex" xmlns:cx5="http://schemas.microsoft.com/office/drawing/2016/5/11/chartex" xmlns:cx6="http://schemas.microsoft.com/office/drawing/2016/5/12/chartex" xmlns:cx7="http://schemas.microsoft.com/office/drawing/2016/5/13/chartex" xmlns:cx8="http://schemas.microsoft.com/office/drawing/2016/5/14/chartex" xmlns:mc="http://schemas.openxmlformats.org/markup-compatibility/2006" xmlns:aink="http://schemas.microsoft.com/office/drawing/2016/ink" xmlns:am3d="http://schemas.microsoft.com/office/drawing/2017/model3d" xmlns:o="urn:schemas-microsoft-com:office:office" xmlns:oel="http://schemas.microsoft.com/office/2019/extlst" xmlns:r="http://schemas.openxmlformats.org/officeDocument/2006/relationships" xmlns:m="http://schemas.openxmlformats.org/officeDocument/2006/math" xmlns:v="urn:schemas-microsoft-com:vml" xmlns:wp14="http://schemas.microsoft.com/office/word/2010/wordprocessingDrawing" xmlns:wp="http://schemas.openxmlformats.org/drawingml/2006/wordprocessingDrawing" xmlns:w10="urn:schemas-microsoft-com:office:word" xmlns:w="http://schemas.openxmlformats.org/wordprocessingml/2006/main" xmlns:w14="http://schemas.microsoft.com/office/word/2010/wordml" xmlns:w15="http://schemas.microsoft.com/office/word/2012/wordml" xmlns:w16cex="http://schemas.microsoft.com/office/word/2018/wordml/cex" xmlns:w16cid="http://schemas.microsoft.com/office/word/2016/wordml/cid" xmlns:w16="http://schemas.microsoft.com/office/word/2018/wordml" xmlns:w16du="http://schemas.microsoft.com/office/word/2023/wordml/word16du" xmlns:w16sdtdh="http://schemas.microsoft.com/office/word/2020/wordml/sdtdatahash" xmlns:w16se="http://schemas.microsoft.com/office/word/2015/wordml/symex" xmlns:wpg="http://schemas.microsoft.com/office/word/2010/wordprocessingGroup" xmlns:wpi="http://schemas.microsoft.com/office/word/2010/wordprocessingInk" xmlns:wne="http://schemas.microsoft.com/office/word/2006/wordml" xmlns:wps="http://schemas.microsoft.com/office/word/2010/wordprocessingShape" mc:Ignorable="w14 w15 w16se w16cid w16 w16cex w16sdtdh wp14">
   <w:body>
     <w:bookmarkStart w:id="0" w:name="_Hlk129573433" w:displacedByCustomXml="next"/>
     <w:bookmarkEnd w:id="0" w:displacedByCustomXml="next"/>
@@ -4556,7 +4556,7 @@
           </mc:Choice>
           <mc:Fallback>
             <w:pict>
-              <v:rect w14:anchorId="3EE31996" id="Rectangle 18" o:spid="_x0000_s1026" style="position:absolute;margin-left:-8.05pt;margin-top:-.1pt;width:490.35pt;height:18.1pt;z-index:-251657216;visibility:visible;mso-wrap-style:square;mso-width-percent:0;mso-height-percent:0;mso-wrap-distance-left:9pt;mso-wrap-distance-top:0;mso-wrap-distance-right:9pt;mso-wrap-distance-bottom:0;mso-position-horizontal:absolute;mso-position-horizontal-relative:text;mso-position-vertical:absolute;mso-position-vertical-relative:text;mso-width-percent:0;mso-height-percent:0;mso-width-relative:page;mso-height-relative:page;v-text-anchor:top" o:gfxdata="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" fillcolor="#d9e2f3" strokecolor="white"/>
+              <v:rect w14:anchorId="4AB41C0A" id="Rectangle 18" o:spid="_x0000_s1026" style="position:absolute;margin-left:-8.05pt;margin-top:-.1pt;width:490.35pt;height:18.1pt;z-index:-251657216;visibility:visible;mso-wrap-style:square;mso-width-percent:0;mso-height-percent:0;mso-wrap-distance-left:9pt;mso-wrap-distance-top:0;mso-wrap-distance-right:9pt;mso-wrap-distance-bottom:0;mso-position-horizontal:absolute;mso-position-horizontal-relative:text;mso-position-vertical:absolute;mso-position-vertical-relative:text;mso-width-percent:0;mso-height-percent:0;mso-width-relative:page;mso-height-relative:page;v-text-anchor:top" o:gfxdata="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" fillcolor="#d9e2f3" strokecolor="white"/>
             </w:pict>
           </mc:Fallback>
         </mc:AlternateContent>
@@ -9109,7 +9109,16 @@
           <w:sz w:val="28"/>
           <w:szCs w:val="28"/>
         </w:rPr>
-        <w:t xml:space="preserve"> και</w:t>
+        <w:t xml:space="preserve"> και τις αποθηκεύει στο στοιχείο «θερμίδες που κάηκαν»(</w:t>
+      </w:r>
+      <w:r>
+        <w:rPr>
+          <w:rFonts w:ascii="Bahnschrift" w:hAnsi="Bahnschrift"/>
+          <w:sz w:val="28"/>
+          <w:szCs w:val="28"/>
+          <w:lang w:val="en-US"/>
+        </w:rPr>
+        <w:t>CalBurnt</w:t>
       </w:r>
       <w:r>
         <w:rPr>
@@ -9118,22 +9127,6 @@
           <w:szCs w:val="28"/>
         </w:rPr>
         <w:t xml:space="preserve"> </w:t>
-      </w:r>
-      <w:r>
-        <w:rPr>
-          <w:rFonts w:ascii="Bahnschrift" w:hAnsi="Bahnschrift"/>
-          <w:sz w:val="28"/>
-          <w:szCs w:val="28"/>
-        </w:rPr>
-        <w:t>αφαιρεί τις θερμίδες αυτές από το ημερήσιο άθροισμα θερμίδων, το οποίο βρίσκεται στην «ημερήσια λίστα κατανάλωσης»</w:t>
-      </w:r>
-      <w:r>
-        <w:rPr>
-          <w:rFonts w:ascii="Bahnschrift" w:hAnsi="Bahnschrift"/>
-          <w:sz w:val="28"/>
-          <w:szCs w:val="28"/>
-        </w:rPr>
-        <w:t xml:space="preserve"> (</w:t>
       </w:r>
       <w:r>
         <w:rPr>
@@ -9143,17 +9136,7 @@
           <w:szCs w:val="28"/>
           <w:shd w:val="clear" w:color="auto" w:fill="FBFBFB"/>
         </w:rPr>
-        <w:t>DailyConsumption</w:t>
-      </w:r>
-      <w:r>
-        <w:rPr>
-          <w:rFonts w:ascii="Bahnschrift" w:hAnsi="Bahnschrift" w:cs="Helvetica"/>
-          <w:color w:val="000000"/>
-          <w:sz w:val="28"/>
-          <w:szCs w:val="28"/>
-          <w:shd w:val="clear" w:color="auto" w:fill="FBFBFB"/>
-        </w:rPr>
-        <w:t xml:space="preserve"> της κλάσης </w:t>
+        <w:t xml:space="preserve">της κλάσης </w:t>
       </w:r>
       <w:r>
         <w:rPr>
@@ -9194,24 +9177,57 @@
           <w:rFonts w:ascii="Bahnschrift" w:hAnsi="Bahnschrift"/>
           <w:sz w:val="28"/>
           <w:szCs w:val="28"/>
-        </w:rPr>
-        <w:t>Το σύστημα</w:t>
-      </w:r>
-      <w:r>
-        <w:rPr>
-          <w:rFonts w:ascii="Bahnschrift" w:hAnsi="Bahnschrift"/>
-          <w:sz w:val="28"/>
-          <w:szCs w:val="28"/>
-        </w:rPr>
-        <w:t xml:space="preserve"> εμφανίζει</w:t>
-      </w:r>
-      <w:r>
-        <w:rPr>
-          <w:rFonts w:ascii="Bahnschrift" w:hAnsi="Bahnschrift"/>
-          <w:sz w:val="28"/>
-          <w:szCs w:val="28"/>
-        </w:rPr>
-        <w:t xml:space="preserve"> την σελίδα «Θερμίδες που κάηκαν»</w:t>
+          <w:lang w:val="en-US"/>
+        </w:rPr>
+        <w:t>To</w:t>
+      </w:r>
+      <w:r>
+        <w:rPr>
+          <w:rFonts w:ascii="Bahnschrift" w:hAnsi="Bahnschrift"/>
+          <w:sz w:val="28"/>
+          <w:szCs w:val="28"/>
+        </w:rPr>
+        <w:t xml:space="preserve"> </w:t>
+      </w:r>
+      <w:r>
+        <w:rPr>
+          <w:rFonts w:ascii="Bahnschrift" w:hAnsi="Bahnschrift"/>
+          <w:sz w:val="28"/>
+          <w:szCs w:val="28"/>
+        </w:rPr>
+        <w:t>σύστημα</w:t>
+      </w:r>
+      <w:r>
+        <w:rPr>
+          <w:rFonts w:ascii="Bahnschrift" w:hAnsi="Bahnschrift"/>
+          <w:sz w:val="28"/>
+          <w:szCs w:val="28"/>
+        </w:rPr>
+        <w:t xml:space="preserve"> </w:t>
+      </w:r>
+      <w:r>
+        <w:rPr>
+          <w:rFonts w:ascii="Bahnschrift" w:hAnsi="Bahnschrift"/>
+          <w:sz w:val="28"/>
+          <w:szCs w:val="28"/>
+        </w:rPr>
+        <w:t xml:space="preserve">αφαιρεί τις θερμίδες </w:t>
+      </w:r>
+      <w:r>
+        <w:rPr>
+          <w:rFonts w:ascii="Bahnschrift" w:hAnsi="Bahnschrift"/>
+          <w:sz w:val="28"/>
+          <w:szCs w:val="28"/>
+        </w:rPr>
+        <w:t>που κάηκαν</w:t>
+      </w:r>
+      <w:r>
+        <w:rPr>
+          <w:rFonts w:ascii="Bahnschrift" w:hAnsi="Bahnschrift"/>
+          <w:sz w:val="28"/>
+          <w:szCs w:val="28"/>
+        </w:rPr>
+        <w:t xml:space="preserve"> από το ημερήσιο άθροισμα θερμίδων, το οποίο βρίσκεται στην «ημερήσια λίστα κατανάλωσης»</w:t>
       </w:r>
       <w:r>
         <w:rPr>
@@ -9229,6 +9245,92 @@
           <w:szCs w:val="28"/>
           <w:shd w:val="clear" w:color="auto" w:fill="FBFBFB"/>
         </w:rPr>
+        <w:t>DailyConsumption</w:t>
+      </w:r>
+      <w:r>
+        <w:rPr>
+          <w:rFonts w:ascii="Bahnschrift" w:hAnsi="Bahnschrift" w:cs="Helvetica"/>
+          <w:color w:val="000000"/>
+          <w:sz w:val="28"/>
+          <w:szCs w:val="28"/>
+          <w:shd w:val="clear" w:color="auto" w:fill="FBFBFB"/>
+        </w:rPr>
+        <w:t xml:space="preserve"> της κλάσης </w:t>
+      </w:r>
+      <w:r>
+        <w:rPr>
+          <w:rFonts w:ascii="Bahnschrift" w:hAnsi="Bahnschrift" w:cs="Helvetica"/>
+          <w:color w:val="000000"/>
+          <w:sz w:val="28"/>
+          <w:szCs w:val="28"/>
+          <w:shd w:val="clear" w:color="auto" w:fill="FBFBFB"/>
+          <w:lang w:val="en-AU"/>
+        </w:rPr>
+        <w:t>User</w:t>
+      </w:r>
+      <w:r>
+        <w:rPr>
+          <w:rFonts w:ascii="Bahnschrift" w:hAnsi="Bahnschrift"/>
+          <w:sz w:val="28"/>
+          <w:szCs w:val="28"/>
+        </w:rPr>
+        <w:t>).</w:t>
+      </w:r>
+    </w:p>
+    <w:p>
+      <w:pPr>
+        <w:numPr>
+          <w:ilvl w:val="0"/>
+          <w:numId w:val="15"/>
+        </w:numPr>
+        <w:spacing w:line="240" w:lineRule="auto"/>
+        <w:ind w:left="567" w:hanging="567"/>
+        <w:rPr>
+          <w:rFonts w:ascii="Bahnschrift" w:hAnsi="Bahnschrift"/>
+          <w:sz w:val="28"/>
+          <w:szCs w:val="28"/>
+        </w:rPr>
+      </w:pPr>
+      <w:r>
+        <w:rPr>
+          <w:rFonts w:ascii="Bahnschrift" w:hAnsi="Bahnschrift"/>
+          <w:sz w:val="28"/>
+          <w:szCs w:val="28"/>
+        </w:rPr>
+        <w:t>Το σύστημα</w:t>
+      </w:r>
+      <w:r>
+        <w:rPr>
+          <w:rFonts w:ascii="Bahnschrift" w:hAnsi="Bahnschrift"/>
+          <w:sz w:val="28"/>
+          <w:szCs w:val="28"/>
+        </w:rPr>
+        <w:t xml:space="preserve"> εμφανίζει</w:t>
+      </w:r>
+      <w:r>
+        <w:rPr>
+          <w:rFonts w:ascii="Bahnschrift" w:hAnsi="Bahnschrift"/>
+          <w:sz w:val="28"/>
+          <w:szCs w:val="28"/>
+        </w:rPr>
+        <w:t xml:space="preserve"> την σελίδα «Θερμίδες που κάηκαν»</w:t>
+      </w:r>
+      <w:r>
+        <w:rPr>
+          <w:rFonts w:ascii="Bahnschrift" w:hAnsi="Bahnschrift"/>
+          <w:sz w:val="28"/>
+          <w:szCs w:val="28"/>
+        </w:rPr>
+        <w:t xml:space="preserve"> (</w:t>
+      </w:r>
+      <w:r>
+        <w:rPr>
+          <w:rFonts w:ascii="Bahnschrift" w:hAnsi="Bahnschrift" w:cs="Helvetica"/>
+          <w:color w:val="000000"/>
+          <w:sz w:val="28"/>
+          <w:szCs w:val="28"/>
+          <w:shd w:val="clear" w:color="auto" w:fill="FBFBFB"/>
+        </w:rPr>
         <w:t>CaloriesBurntPage)</w:t>
       </w:r>
       <w:r>
@@ -9304,6 +9406,14 @@
           <w:szCs w:val="28"/>
           <w:u w:val="thick"/>
         </w:rPr>
+        <w:sectPr>
+          <w:pgSz w:w="11906" w:h="16838"/>
+          <w:pgMar w:top="1440" w:right="1080" w:bottom="1440" w:left="1080" w:header="708" w:footer="708" w:gutter="0"/>
+          <w:pgNumType w:start="0"/>
+          <w:cols w:space="708"/>
+          <w:titlePg/>
+          <w:docGrid w:linePitch="360"/>
+        </w:sectPr>
       </w:pPr>
     </w:p>
     <w:p>
@@ -9326,6 +9436,7 @@
           <w:szCs w:val="28"/>
           <w:u w:val="thick"/>
         </w:rPr>
+        <w:lastRenderedPageBreak/>
         <w:t>Εναλλακτική ροή 1:</w:t>
       </w:r>
     </w:p>
@@ -9437,7 +9548,6 @@
           <w:sz w:val="28"/>
           <w:szCs w:val="28"/>
         </w:rPr>
-        <w:lastRenderedPageBreak/>
         <w:t>3.β. Το σύστημα εμφανίζει σχετικό μήνυμα στον χρήστη για να τον ενημερώσει.</w:t>
       </w:r>
     </w:p>
@@ -10432,7 +10542,7 @@
 </file>
 
 <file path=word/endnotes.xml><?xml version="1.0" encoding="utf-8"?>
-<w:endnotes xmlns:wpc="http://schemas.microsoft.com/office/word/2010/wordprocessingCanvas" xmlns:cx="http://schemas.microsoft.com/office/drawing/2014/chartex" xmlns:cx1="http://schemas.microsoft.com/office/drawing/2015/9/8/chartex" xmlns:cx2="http://schemas.microsoft.com/office/drawing/2015/10/21/chartex" xmlns:cx3="http://schemas.microsoft.com/office/drawing/2016/5/9/chartex" xmlns:cx4="http://schemas.microsoft.com/office/drawing/2016/5/10/chartex" xmlns:cx5="http://schemas.microsoft.com/office/drawing/2016/5/11/chartex" xmlns:cx6="http://schemas.microsoft.com/office/drawing/2016/5/12/chartex" xmlns:cx7="http://schemas.microsoft.com/office/drawing/2016/5/13/chartex" xmlns:cx8="http://schemas.microsoft.com/office/drawing/2016/5/14/chartex" xmlns:mc="http://schemas.openxmlformats.org/markup-compatibility/2006" xmlns:aink="http://schemas.microsoft.com/office/drawing/2016/ink" xmlns:am3d="http://schemas.microsoft.com/office/drawing/2017/model3d" xmlns:o="urn:schemas-microsoft-com:office:office" xmlns:oel="http://schemas.microsoft.com/office/2019/extlst" xmlns:r="http://schemas.openxmlformats.org/officeDocument/2006/relationships" xmlns:m="http://schemas.openxmlformats.org/officeDocument/2006/math" xmlns:v="urn:schemas-microsoft-com:vml" xmlns:wp14="http://schemas.microsoft.com/office/word/2010/wordprocessingDrawing" xmlns:wp="http://schemas.openxmlformats.org/drawingml/2006/wordprocessingDrawing" xmlns:w10="urn:schemas-microsoft-com:office:word" xmlns:w="http://schemas.openxmlformats.org/wordprocessingml/2006/main" xmlns:w14="http://schemas.microsoft.com/office/word/2010/wordml" xmlns:w15="http://schemas.microsoft.com/office/word/2012/wordml" xmlns:w16cex="http://schemas.microsoft.com/office/word/2018/wordml/cex" xmlns:w16cid="http://schemas.microsoft.com/office/word/2016/wordml/cid" xmlns:w16="http://schemas.microsoft.com/office/word/2018/wordml" xmlns:w16sdtdh="http://schemas.microsoft.com/office/word/2020/wordml/sdtdatahash" xmlns:w16se="http://schemas.microsoft.com/office/word/2015/wordml/symex" xmlns:wpg="http://schemas.microsoft.com/office/word/2010/wordprocessingGroup" xmlns:wpi="http://schemas.microsoft.com/office/word/2010/wordprocessingInk" xmlns:wne="http://schemas.microsoft.com/office/word/2006/wordml" xmlns:wps="http://schemas.microsoft.com/office/word/2010/wordprocessingShape" mc:Ignorable="w14 w15 w16se w16cid w16 w16cex w16sdtdh wp14">
+<w:endnotes xmlns:wpc="http://schemas.microsoft.com/office/word/2010/wordprocessingCanvas" xmlns:cx="http://schemas.microsoft.com/office/drawing/2014/chartex" xmlns:cx1="http://schemas.microsoft.com/office/drawing/2015/9/8/chartex" xmlns:cx2="http://schemas.microsoft.com/office/drawing/2015/10/21/chartex" xmlns:cx3="http://schemas.microsoft.com/office/drawing/2016/5/9/chartex" xmlns:cx4="http://schemas.microsoft.com/office/drawing/2016/5/10/chartex" xmlns:cx5="http://schemas.microsoft.com/office/drawing/2016/5/11/chartex" xmlns:cx6="http://schemas.microsoft.com/office/drawing/2016/5/12/chartex" xmlns:cx7="http://schemas.microsoft.com/office/drawing/2016/5/13/chartex" xmlns:cx8="http://schemas.microsoft.com/office/drawing/2016/5/14/chartex" xmlns:mc="http://schemas.openxmlformats.org/markup-compatibility/2006" xmlns:aink="http://schemas.microsoft.com/office/drawing/2016/ink" xmlns:am3d="http://schemas.microsoft.com/office/drawing/2017/model3d" xmlns:o="urn:schemas-microsoft-com:office:office" xmlns:oel="http://schemas.microsoft.com/office/2019/extlst" xmlns:r="http://schemas.openxmlformats.org/officeDocument/2006/relationships" xmlns:m="http://schemas.openxmlformats.org/officeDocument/2006/math" xmlns:v="urn:schemas-microsoft-com:vml" xmlns:wp14="http://schemas.microsoft.com/office/word/2010/wordprocessingDrawing" xmlns:wp="http://schemas.openxmlformats.org/drawingml/2006/wordprocessingDrawing" xmlns:w10="urn:schemas-microsoft-com:office:word" xmlns:w="http://schemas.openxmlformats.org/wordprocessingml/2006/main" xmlns:w14="http://schemas.microsoft.com/office/word/2010/wordml" xmlns:w15="http://schemas.microsoft.com/office/word/2012/wordml" xmlns:w16cex="http://schemas.microsoft.com/office/word/2018/wordml/cex" xmlns:w16cid="http://schemas.microsoft.com/office/word/2016/wordml/cid" xmlns:w16="http://schemas.microsoft.com/office/word/2018/wordml" xmlns:w16du="http://schemas.microsoft.com/office/word/2023/wordml/word16du" xmlns:w16sdtdh="http://schemas.microsoft.com/office/word/2020/wordml/sdtdatahash" xmlns:w16se="http://schemas.microsoft.com/office/word/2015/wordml/symex" xmlns:wpg="http://schemas.microsoft.com/office/word/2010/wordprocessingGroup" xmlns:wpi="http://schemas.microsoft.com/office/word/2010/wordprocessingInk" xmlns:wne="http://schemas.microsoft.com/office/word/2006/wordml" xmlns:wps="http://schemas.microsoft.com/office/word/2010/wordprocessingShape" mc:Ignorable="w14 w15 w16se w16cid w16 w16cex w16sdtdh wp14">
   <w:endnote w:type="separator" w:id="-1">
     <w:p>
       <w:pPr>
@@ -10457,7 +10567,7 @@
 </file>
 
 <file path=word/footnotes.xml><?xml version="1.0" encoding="utf-8"?>
-<w:footnotes xmlns:wpc="http://schemas.microsoft.com/office/word/2010/wordprocessingCanvas" xmlns:cx="http://schemas.microsoft.com/office/drawing/2014/chartex" xmlns:cx1="http://schemas.microsoft.com/office/drawing/2015/9/8/chartex" xmlns:cx2="http://schemas.microsoft.com/office/drawing/2015/10/21/chartex" xmlns:cx3="http://schemas.microsoft.com/office/drawing/2016/5/9/chartex" xmlns:cx4="http://schemas.microsoft.com/office/drawing/2016/5/10/chartex" xmlns:cx5="http://schemas.microsoft.com/office/drawing/2016/5/11/chartex" xmlns:cx6="http://schemas.microsoft.com/office/drawing/2016/5/12/chartex" xmlns:cx7="http://schemas.microsoft.com/office/drawing/2016/5/13/chartex" xmlns:cx8="http://schemas.microsoft.com/office/drawing/2016/5/14/chartex" xmlns:mc="http://schemas.openxmlformats.org/markup-compatibility/2006" xmlns:aink="http://schemas.microsoft.com/office/drawing/2016/ink" xmlns:am3d="http://schemas.microsoft.com/office/drawing/2017/model3d" xmlns:o="urn:schemas-microsoft-com:office:office" xmlns:oel="http://schemas.microsoft.com/office/2019/extlst" xmlns:r="http://schemas.openxmlformats.org/officeDocument/2006/relationships" xmlns:m="http://schemas.openxmlformats.org/officeDocument/2006/math" xmlns:v="urn:schemas-microsoft-com:vml" xmlns:wp14="http://schemas.microsoft.com/office/word/2010/wordprocessingDrawing" xmlns:wp="http://schemas.openxmlformats.org/drawingml/2006/wordprocessingDrawing" xmlns:w10="urn:schemas-microsoft-com:office:word" xmlns:w="http://schemas.openxmlformats.org/wordprocessingml/2006/main" xmlns:w14="http://schemas.microsoft.com/office/word/2010/wordml" xmlns:w15="http://schemas.microsoft.com/office/word/2012/wordml" xmlns:w16cex="http://schemas.microsoft.com/office/word/2018/wordml/cex" xmlns:w16cid="http://schemas.microsoft.com/office/word/2016/wordml/cid" xmlns:w16="http://schemas.microsoft.com/office/word/2018/wordml" xmlns:w16sdtdh="http://schemas.microsoft.com/office/word/2020/wordml/sdtdatahash" xmlns:w16se="http://schemas.microsoft.com/office/word/2015/wordml/symex" xmlns:wpg="http://schemas.microsoft.com/office/word/2010/wordprocessingGroup" xmlns:wpi="http://schemas.microsoft.com/office/word/2010/wordprocessingInk" xmlns:wne="http://schemas.microsoft.com/office/word/2006/wordml" xmlns:wps="http://schemas.microsoft.com/office/word/2010/wordprocessingShape" mc:Ignorable="w14 w15 w16se w16cid w16 w16cex w16sdtdh wp14">
+<w:footnotes xmlns:wpc="http://schemas.microsoft.com/office/word/2010/wordprocessingCanvas" xmlns:cx="http://schemas.microsoft.com/office/drawing/2014/chartex" xmlns:cx1="http://schemas.microsoft.com/office/drawing/2015/9/8/chartex" xmlns:cx2="http://schemas.microsoft.com/office/drawing/2015/10/21/chartex" xmlns:cx3="http://schemas.microsoft.com/office/drawing/2016/5/9/chartex" xmlns:cx4="http://schemas.microsoft.com/office/drawing/2016/5/10/chartex" xmlns:cx5="http://schemas.microsoft.com/office/drawing/2016/5/11/chartex" xmlns:cx6="http://schemas.microsoft.com/office/drawing/2016/5/12/chartex" xmlns:cx7="http://schemas.microsoft.com/office/drawing/2016/5/13/chartex" xmlns:cx8="http://schemas.microsoft.com/office/drawing/2016/5/14/chartex" xmlns:mc="http://schemas.openxmlformats.org/markup-compatibility/2006" xmlns:aink="http://schemas.microsoft.com/office/drawing/2016/ink" xmlns:am3d="http://schemas.microsoft.com/office/drawing/2017/model3d" xmlns:o="urn:schemas-microsoft-com:office:office" xmlns:oel="http://schemas.microsoft.com/office/2019/extlst" xmlns:r="http://schemas.openxmlformats.org/officeDocument/2006/relationships" xmlns:m="http://schemas.openxmlformats.org/officeDocument/2006/math" xmlns:v="urn:schemas-microsoft-com:vml" xmlns:wp14="http://schemas.microsoft.com/office/word/2010/wordprocessingDrawing" xmlns:wp="http://schemas.openxmlformats.org/drawingml/2006/wordprocessingDrawing" xmlns:w10="urn:schemas-microsoft-com:office:word" xmlns:w="http://schemas.openxmlformats.org/wordprocessingml/2006/main" xmlns:w14="http://schemas.microsoft.com/office/word/2010/wordml" xmlns:w15="http://schemas.microsoft.com/office/word/2012/wordml" xmlns:w16cex="http://schemas.microsoft.com/office/word/2018/wordml/cex" xmlns:w16cid="http://schemas.microsoft.com/office/word/2016/wordml/cid" xmlns:w16="http://schemas.microsoft.com/office/word/2018/wordml" xmlns:w16du="http://schemas.microsoft.com/office/word/2023/wordml/word16du" xmlns:w16sdtdh="http://schemas.microsoft.com/office/word/2020/wordml/sdtdatahash" xmlns:w16se="http://schemas.microsoft.com/office/word/2015/wordml/symex" xmlns:wpg="http://schemas.microsoft.com/office/word/2010/wordprocessingGroup" xmlns:wpi="http://schemas.microsoft.com/office/word/2010/wordprocessingInk" xmlns:wne="http://schemas.microsoft.com/office/word/2006/wordml" xmlns:wps="http://schemas.microsoft.com/office/word/2010/wordprocessingShape" mc:Ignorable="w14 w15 w16se w16cid w16 w16cex w16sdtdh wp14">
   <w:footnote w:type="separator" w:id="-1">
     <w:p>
       <w:pPr>
@@ -10482,7 +10592,7 @@
 </file>
 
 <file path=word/numbering.xml><?xml version="1.0" encoding="utf-8"?>
-<w:numbering xmlns:wpc="http://schemas.microsoft.com/office/word/2010/wordprocessingCanvas" xmlns:cx="http://schemas.microsoft.com/office/drawing/2014/chartex" xmlns:cx1="http://schemas.microsoft.com/office/drawing/2015/9/8/chartex" xmlns:cx2="http://schemas.microsoft.com/office/drawing/2015/10/21/chartex" xmlns:cx3="http://schemas.microsoft.com/office/drawing/2016/5/9/chartex" xmlns:cx4="http://schemas.microsoft.com/office/drawing/2016/5/10/chartex" xmlns:cx5="http://schemas.microsoft.com/office/drawing/2016/5/11/chartex" xmlns:cx6="http://schemas.microsoft.com/office/drawing/2016/5/12/chartex" xmlns:cx7="http://schemas.microsoft.com/office/drawing/2016/5/13/chartex" xmlns:cx8="http://schemas.microsoft.com/office/drawing/2016/5/14/chartex" xmlns:mc="http://schemas.openxmlformats.org/markup-compatibility/2006" xmlns:aink="http://schemas.microsoft.com/office/drawing/2016/ink" xmlns:am3d="http://schemas.microsoft.com/office/drawing/2017/model3d" xmlns:o="urn:schemas-microsoft-com:office:office" xmlns:oel="http://schemas.microsoft.com/office/2019/extlst" xmlns:r="http://schemas.openxmlformats.org/officeDocument/2006/relationships" xmlns:m="http://schemas.openxmlformats.org/officeDocument/2006/math" xmlns:v="urn:schemas-microsoft-com:vml" xmlns:wp14="http://schemas.microsoft.com/office/word/2010/wordprocessingDrawing" xmlns:wp="http://schemas.openxmlformats.org/drawingml/2006/wordprocessingDrawing" xmlns:w10="urn:schemas-microsoft-com:office:word" xmlns:w="http://schemas.openxmlformats.org/wordprocessingml/2006/main" xmlns:w14="http://schemas.microsoft.com/office/word/2010/wordml" xmlns:w15="http://schemas.microsoft.com/office/word/2012/wordml" xmlns:w16cex="http://schemas.microsoft.com/office/word/2018/wordml/cex" xmlns:w16cid="http://schemas.microsoft.com/office/word/2016/wordml/cid" xmlns:w16="http://schemas.microsoft.com/office/word/2018/wordml" xmlns:w16sdtdh="http://schemas.microsoft.com/office/word/2020/wordml/sdtdatahash" xmlns:w16se="http://schemas.microsoft.com/office/word/2015/wordml/symex" xmlns:wpg="http://schemas.microsoft.com/office/word/2010/wordprocessingGroup" xmlns:wpi="http://schemas.microsoft.com/office/word/2010/wordprocessingInk" xmlns:wne="http://schemas.microsoft.com/office/word/2006/wordml" xmlns:wps="http://schemas.microsoft.com/office/word/2010/wordprocessingShape" mc:Ignorable="w14 w15 w16se w16cid w16 w16cex w16sdtdh wp14">
+<w:numbering xmlns:wpc="http://schemas.microsoft.com/office/word/2010/wordprocessingCanvas" xmlns:cx="http://schemas.microsoft.com/office/drawing/2014/chartex" xmlns:cx1="http://schemas.microsoft.com/office/drawing/2015/9/8/chartex" xmlns:cx2="http://schemas.microsoft.com/office/drawing/2015/10/21/chartex" xmlns:cx3="http://schemas.microsoft.com/office/drawing/2016/5/9/chartex" xmlns:cx4="http://schemas.microsoft.com/office/drawing/2016/5/10/chartex" xmlns:cx5="http://schemas.microsoft.com/office/drawing/2016/5/11/chartex" xmlns:cx6="http://schemas.microsoft.com/office/drawing/2016/5/12/chartex" xmlns:cx7="http://schemas.microsoft.com/office/drawing/2016/5/13/chartex" xmlns:cx8="http://schemas.microsoft.com/office/drawing/2016/5/14/chartex" xmlns:mc="http://schemas.openxmlformats.org/markup-compatibility/2006" xmlns:aink="http://schemas.microsoft.com/office/drawing/2016/ink" xmlns:am3d="http://schemas.microsoft.com/office/drawing/2017/model3d" xmlns:o="urn:schemas-microsoft-com:office:office" xmlns:oel="http://schemas.microsoft.com/office/2019/extlst" xmlns:r="http://schemas.openxmlformats.org/officeDocument/2006/relationships" xmlns:m="http://schemas.openxmlformats.org/officeDocument/2006/math" xmlns:v="urn:schemas-microsoft-com:vml" xmlns:wp14="http://schemas.microsoft.com/office/word/2010/wordprocessingDrawing" xmlns:wp="http://schemas.openxmlformats.org/drawingml/2006/wordprocessingDrawing" xmlns:w10="urn:schemas-microsoft-com:office:word" xmlns:w="http://schemas.openxmlformats.org/wordprocessingml/2006/main" xmlns:w14="http://schemas.microsoft.com/office/word/2010/wordml" xmlns:w15="http://schemas.microsoft.com/office/word/2012/wordml" xmlns:w16cex="http://schemas.microsoft.com/office/word/2018/wordml/cex" xmlns:w16cid="http://schemas.microsoft.com/office/word/2016/wordml/cid" xmlns:w16="http://schemas.microsoft.com/office/word/2018/wordml" xmlns:w16du="http://schemas.microsoft.com/office/word/2023/wordml/word16du" xmlns:w16sdtdh="http://schemas.microsoft.com/office/word/2020/wordml/sdtdatahash" xmlns:w16se="http://schemas.microsoft.com/office/word/2015/wordml/symex" xmlns:wpg="http://schemas.microsoft.com/office/word/2010/wordprocessingGroup" xmlns:wpi="http://schemas.microsoft.com/office/word/2010/wordprocessingInk" xmlns:wne="http://schemas.microsoft.com/office/word/2006/wordml" xmlns:wps="http://schemas.microsoft.com/office/word/2010/wordprocessingShape" mc:Ignorable="w14 w15 w16se w16cid w16 w16cex w16sdtdh wp14">
   <w:abstractNum w:abstractNumId="0" w15:restartNumberingAfterBreak="0">
     <w:nsid w:val="0D8C563F"/>
     <w:multiLevelType w:val="hybridMultilevel"/>

</xml_diff>